<commit_message>
fix code Two hyphen problem and modify the translocation name
</commit_message>
<xml_diff>
--- a/docs/manual.docx
+++ b/docs/manual.docx
@@ -322,9 +322,12 @@
       <w:pPr>
         <w:pStyle w:val="Heading3"/>
       </w:pPr>
-      <w:bookmarkStart w:id="28" w:name="m-mutfile-mutfile-mutfile"/>
-      <w:r>
-        <w:t xml:space="preserve">-m MUTFILE, –mutfile MUTFILE</w:t>
+      <w:bookmarkStart w:id="28" w:name="m-mutfile---mutfile-mutfile"/>
+      <w:r>
+        <w:rPr>
+          <w:rStyle w:val="VerbatimChar"/>
+        </w:rPr>
+        <w:t xml:space="preserve">-m MUTFILE, --mutfile MUTFILE</w:t>
       </w:r>
       <w:bookmarkEnd w:id="28"/>
     </w:p>
@@ -594,9 +597,12 @@
       <w:pPr>
         <w:pStyle w:val="Heading3"/>
       </w:pPr>
-      <w:bookmarkStart w:id="31" w:name="m-svfile-svfile-svfile"/>
-      <w:r>
-        <w:t xml:space="preserve">-m SVFILE, –svfile SVFILE</w:t>
+      <w:bookmarkStart w:id="31" w:name="m-svfile---svfile-svfile"/>
+      <w:r>
+        <w:rPr>
+          <w:rStyle w:val="VerbatimChar"/>
+        </w:rPr>
+        <w:t xml:space="preserve">-m SVFILE, --svfile SVFILE</w:t>
       </w:r>
       <w:bookmarkEnd w:id="31"/>
     </w:p>
@@ -664,7 +670,7 @@
         <w:t xml:space="preserve"> </w:t>
       </w:r>
       <w:r>
-        <w:t xml:space="preserve">(translocate chromosome),</w:t>
+        <w:t xml:space="preserve">(whole arm translocate chromosome),</w:t>
       </w:r>
       <w:r>
         <w:t xml:space="preserve"> </w:t>
@@ -691,7 +697,7 @@
         <w:t xml:space="preserve"> </w:t>
       </w:r>
       <w:r>
-        <w:t xml:space="preserve">(unbalanced translocation chromosome).</w:t>
+        <w:t xml:space="preserve">(insertional translocation chromosome).</w:t>
       </w:r>
     </w:p>
     <w:p>
@@ -1044,9 +1050,12 @@
       <w:pPr>
         <w:pStyle w:val="Heading3"/>
       </w:pPr>
-      <w:bookmarkStart w:id="35" w:name="l-readlength-readlength-readlength"/>
-      <w:r>
-        <w:t xml:space="preserve">-l READLENGTH, –readlength READLENGTH</w:t>
+      <w:bookmarkStart w:id="35" w:name="l-readlength---readlength-readlength"/>
+      <w:r>
+        <w:rPr>
+          <w:rStyle w:val="VerbatimChar"/>
+        </w:rPr>
+        <w:t xml:space="preserve">-l READLENGTH, --readlength READLENGTH</w:t>
       </w:r>
       <w:bookmarkEnd w:id="35"/>
     </w:p>
@@ -1072,9 +1081,12 @@
       <w:pPr>
         <w:pStyle w:val="Heading3"/>
       </w:pPr>
-      <w:bookmarkStart w:id="37" w:name="h-help"/>
-      <w:r>
-        <w:t xml:space="preserve">-h, –help</w:t>
+      <w:bookmarkStart w:id="37" w:name="h---help"/>
+      <w:r>
+        <w:rPr>
+          <w:rStyle w:val="VerbatimChar"/>
+        </w:rPr>
+        <w:t xml:space="preserve">-h, --help</w:t>
       </w:r>
       <w:bookmarkEnd w:id="37"/>
     </w:p>
@@ -1090,9 +1102,12 @@
       <w:pPr>
         <w:pStyle w:val="Heading3"/>
       </w:pPr>
-      <w:bookmarkStart w:id="38" w:name="b-bamfile-bamfile-bamfile"/>
-      <w:r>
-        <w:t xml:space="preserve">-b BAMFILE, –bamfile BAMFILE</w:t>
+      <w:bookmarkStart w:id="38" w:name="b-bamfile---bamfile-bamfile"/>
+      <w:r>
+        <w:rPr>
+          <w:rStyle w:val="VerbatimChar"/>
+        </w:rPr>
+        <w:t xml:space="preserve">-b BAMFILE, --bamfile BAMFILE</w:t>
       </w:r>
       <w:bookmarkEnd w:id="38"/>
     </w:p>
@@ -1138,9 +1153,12 @@
       <w:pPr>
         <w:pStyle w:val="Heading3"/>
       </w:pPr>
-      <w:bookmarkStart w:id="39" w:name="r-reffasta-reffasta-reffasta"/>
-      <w:r>
-        <w:t xml:space="preserve">-r REFFASTA, –reffasta REFFASTA</w:t>
+      <w:bookmarkStart w:id="39" w:name="r-reffasta---reffasta-reffasta"/>
+      <w:r>
+        <w:rPr>
+          <w:rStyle w:val="VerbatimChar"/>
+        </w:rPr>
+        <w:t xml:space="preserve">-r REFFASTA, --reffasta REFFASTA</w:t>
       </w:r>
       <w:bookmarkEnd w:id="39"/>
     </w:p>
@@ -1171,9 +1189,12 @@
       <w:pPr>
         <w:pStyle w:val="Heading3"/>
       </w:pPr>
-      <w:bookmarkStart w:id="40" w:name="o-outdir-outdir-outdir"/>
-      <w:r>
-        <w:t xml:space="preserve">-o OUTDIR, –outdir OUTDIR</w:t>
+      <w:bookmarkStart w:id="40" w:name="o-outdir---outdir-outdir"/>
+      <w:r>
+        <w:rPr>
+          <w:rStyle w:val="VerbatimChar"/>
+        </w:rPr>
+        <w:t xml:space="preserve">-o OUTDIR, --outdir OUTDIR</w:t>
       </w:r>
       <w:bookmarkEnd w:id="40"/>
     </w:p>
@@ -1191,7 +1212,10 @@
       </w:pPr>
       <w:bookmarkStart w:id="41" w:name="alignerindex-alignerindex"/>
       <w:r>
-        <w:t xml:space="preserve">–alignerIndex ALIGNERINDEX</w:t>
+        <w:rPr>
+          <w:rStyle w:val="VerbatimChar"/>
+        </w:rPr>
+        <w:t xml:space="preserve">--alignerIndex ALIGNERINDEX</w:t>
       </w:r>
       <w:bookmarkEnd w:id="41"/>
     </w:p>
@@ -1207,9 +1231,12 @@
       <w:pPr>
         <w:pStyle w:val="Heading3"/>
       </w:pPr>
-      <w:bookmarkStart w:id="42" w:name="p-process-process-process"/>
-      <w:r>
-        <w:t xml:space="preserve">-p PROCESS, –process PROCESS</w:t>
+      <w:bookmarkStart w:id="42" w:name="p-process---process-process"/>
+      <w:r>
+        <w:rPr>
+          <w:rStyle w:val="VerbatimChar"/>
+        </w:rPr>
+        <w:t xml:space="preserve">-p PROCESS, --process PROCESS</w:t>
       </w:r>
       <w:bookmarkEnd w:id="42"/>
     </w:p>
@@ -1227,7 +1254,10 @@
       </w:pPr>
       <w:bookmarkStart w:id="43" w:name="seqer-seqer"/>
       <w:r>
-        <w:t xml:space="preserve">–seqer SEQER</w:t>
+        <w:rPr>
+          <w:rStyle w:val="VerbatimChar"/>
+        </w:rPr>
+        <w:t xml:space="preserve">--seqer SEQER</w:t>
       </w:r>
       <w:bookmarkEnd w:id="43"/>
     </w:p>
@@ -1255,9 +1285,12 @@
       <w:pPr>
         <w:pStyle w:val="Heading3"/>
       </w:pPr>
-      <w:bookmarkStart w:id="44" w:name="g-single"/>
-      <w:r>
-        <w:t xml:space="preserve">-g, –single</w:t>
+      <w:bookmarkStart w:id="44" w:name="g---single"/>
+      <w:r>
+        <w:rPr>
+          <w:rStyle w:val="VerbatimChar"/>
+        </w:rPr>
+        <w:t xml:space="preserve">-g, --single</w:t>
       </w:r>
       <w:bookmarkEnd w:id="44"/>
     </w:p>
@@ -1287,7 +1320,10 @@
       </w:pPr>
       <w:bookmarkStart w:id="45" w:name="aligner-aligner"/>
       <w:r>
-        <w:t xml:space="preserve">–aligner ALIGNER</w:t>
+        <w:rPr>
+          <w:rStyle w:val="VerbatimChar"/>
+        </w:rPr>
+        <w:t xml:space="preserve">--aligner ALIGNER</w:t>
       </w:r>
       <w:bookmarkEnd w:id="45"/>
     </w:p>
@@ -1317,7 +1353,10 @@
       </w:pPr>
       <w:bookmarkStart w:id="46" w:name="haplosize-haplosize"/>
       <w:r>
-        <w:t xml:space="preserve">–haplosize HAPLOSIZE</w:t>
+        <w:rPr>
+          <w:rStyle w:val="VerbatimChar"/>
+        </w:rPr>
+        <w:t xml:space="preserve">--haplosize HAPLOSIZE</w:t>
       </w:r>
       <w:bookmarkEnd w:id="46"/>
     </w:p>
@@ -1364,7 +1403,10 @@
       </w:pPr>
       <w:bookmarkStart w:id="47" w:name="mindepth-mindepth"/>
       <w:r>
-        <w:t xml:space="preserve">–mindepth MINDEPTH</w:t>
+        <w:rPr>
+          <w:rStyle w:val="VerbatimChar"/>
+        </w:rPr>
+        <w:t xml:space="preserve">--mindepth MINDEPTH</w:t>
       </w:r>
       <w:bookmarkEnd w:id="47"/>
     </w:p>
@@ -1390,7 +1432,10 @@
       </w:pPr>
       <w:bookmarkStart w:id="48" w:name="minmutreads-minmutreads"/>
       <w:r>
-        <w:t xml:space="preserve">–minmutreads MINMUTREADS</w:t>
+        <w:rPr>
+          <w:rStyle w:val="VerbatimChar"/>
+        </w:rPr>
+        <w:t xml:space="preserve">--minmutreads MINMUTREADS</w:t>
       </w:r>
       <w:bookmarkEnd w:id="48"/>
     </w:p>
@@ -1416,7 +1461,10 @@
       </w:pPr>
       <w:bookmarkStart w:id="49" w:name="snpfrac-snpfrac"/>
       <w:r>
-        <w:t xml:space="preserve">–snpfrac SNPFRAC</w:t>
+        <w:rPr>
+          <w:rStyle w:val="VerbatimChar"/>
+        </w:rPr>
+        <w:t xml:space="preserve">--snpfrac SNPFRAC</w:t>
       </w:r>
       <w:bookmarkEnd w:id="49"/>
     </w:p>
@@ -1434,7 +1482,10 @@
       </w:pPr>
       <w:bookmarkStart w:id="50" w:name="minmapq-minmapq"/>
       <w:r>
-        <w:t xml:space="preserve">–minmapq MINMAPQ</w:t>
+        <w:rPr>
+          <w:rStyle w:val="VerbatimChar"/>
+        </w:rPr>
+        <w:t xml:space="preserve">--minmapq MINMAPQ</w:t>
       </w:r>
       <w:bookmarkEnd w:id="50"/>
     </w:p>
@@ -1467,7 +1518,10 @@
       </w:pPr>
       <w:bookmarkStart w:id="51" w:name="multmapfilter"/>
       <w:r>
-        <w:t xml:space="preserve">–multmapfilter</w:t>
+        <w:rPr>
+          <w:rStyle w:val="VerbatimChar"/>
+        </w:rPr>
+        <w:t xml:space="preserve">--multmapfilter</w:t>
       </w:r>
       <w:bookmarkEnd w:id="51"/>
     </w:p>
@@ -1497,7 +1551,10 @@
       </w:pPr>
       <w:bookmarkStart w:id="52" w:name="diffcover-diffcover"/>
       <w:r>
-        <w:t xml:space="preserve">–diffcover DIFFCOVER</w:t>
+        <w:rPr>
+          <w:rStyle w:val="VerbatimChar"/>
+        </w:rPr>
+        <w:t xml:space="preserve">--diffcover DIFFCOVER</w:t>
       </w:r>
       <w:bookmarkEnd w:id="52"/>
     </w:p>
@@ -1515,7 +1572,10 @@
       </w:pPr>
       <w:bookmarkStart w:id="53" w:name="floworder-floworder"/>
       <w:r>
-        <w:t xml:space="preserve">–floworder FLOWORDER</w:t>
+        <w:rPr>
+          <w:rStyle w:val="VerbatimChar"/>
+        </w:rPr>
+        <w:t xml:space="preserve">--floworder FLOWORDER</w:t>
       </w:r>
       <w:bookmarkEnd w:id="53"/>
     </w:p>
@@ -1545,7 +1605,10 @@
       </w:pPr>
       <w:bookmarkStart w:id="54" w:name="libkey-libkey"/>
       <w:r>
-        <w:t xml:space="preserve">–libkey LIBKEY</w:t>
+        <w:rPr>
+          <w:rStyle w:val="VerbatimChar"/>
+        </w:rPr>
+        <w:t xml:space="preserve">--libkey LIBKEY</w:t>
       </w:r>
       <w:bookmarkEnd w:id="54"/>
     </w:p>
@@ -1575,7 +1638,10 @@
       </w:pPr>
       <w:bookmarkStart w:id="55" w:name="barcode-barcode"/>
       <w:r>
-        <w:t xml:space="preserve">–barcode BARCODE</w:t>
+        <w:rPr>
+          <w:rStyle w:val="VerbatimChar"/>
+        </w:rPr>
+        <w:t xml:space="preserve">--barcode BARCODE</w:t>
       </w:r>
       <w:bookmarkEnd w:id="55"/>
     </w:p>
@@ -1605,7 +1671,10 @@
       </w:pPr>
       <w:bookmarkStart w:id="56" w:name="tag"/>
       <w:r>
-        <w:t xml:space="preserve">–tag</w:t>
+        <w:rPr>
+          <w:rStyle w:val="VerbatimChar"/>
+        </w:rPr>
+        <w:t xml:space="preserve">--tag</w:t>
       </w:r>
       <w:bookmarkEnd w:id="56"/>
     </w:p>

</xml_diff>